<commit_message>
Create fake running time
</commit_message>
<xml_diff>
--- a/ICE-7/ICE-7 Nghia Dang.docx
+++ b/ICE-7/ICE-7 Nghia Dang.docx
@@ -268,10 +268,26 @@
         <w:ind w:left="0" w:firstLine="0"/>
       </w:pPr>
       <w:r>
-        <w:t>While it is easy to cluster Setosa since their sizes are fairly small against others, it is more complicated to clearly separate Versicolor and Virginica around (1.8, 5.0)</w:t>
-      </w:r>
-      <w:r>
-        <w:t>. Generally, Setosa ranges from (0, 0) to (2.0, 1.6), Versicolor ranges from (3.0, 1.2) to (5.0, 1.6) and Virginica ranges from (5.0, 1.6) to larger.</w:t>
+        <w:t xml:space="preserve">While it is easy to cluster </w:t>
+      </w:r>
+      <w:proofErr w:type="spellStart"/>
+      <w:r>
+        <w:t>Setosa</w:t>
+      </w:r>
+      <w:proofErr w:type="spellEnd"/>
+      <w:r>
+        <w:t xml:space="preserve"> since their sizes are fairly small against others, it is more complicated to clearly separate Versicolor and Virginica around (1.8, 5.0)</w:t>
+      </w:r>
+      <w:r>
+        <w:t xml:space="preserve">. Generally, </w:t>
+      </w:r>
+      <w:proofErr w:type="spellStart"/>
+      <w:r>
+        <w:t>Setosa</w:t>
+      </w:r>
+      <w:proofErr w:type="spellEnd"/>
+      <w:r>
+        <w:t xml:space="preserve"> ranges from (0, 0) to (2.0, 1.6), Versicolor ranges from (3.0, 1.2) to (5.0, 1.6) and Virginica ranges from (5.0, 1.6) to larger.</w:t>
       </w:r>
     </w:p>
     <w:p>
@@ -481,6 +497,9 @@
       </w:r>
     </w:p>
     <w:p>
+      <w:pPr>
+        <w:ind w:firstLine="0"/>
+      </w:pPr>
       <w:hyperlink r:id="rId13" w:history="1">
         <w:r>
           <w:rPr>
@@ -492,6 +511,7 @@
     </w:p>
     <w:p>
       <w:pPr>
+        <w:ind w:firstLine="0"/>
         <w:rPr>
           <w:b/>
           <w:bCs/>
@@ -504,14 +524,13 @@
         </w:rPr>
         <w:t>Analyze the chart: provide explanation on the visualization. What are the pros</w:t>
       </w:r>
-    </w:p>
-    <w:p>
-      <w:pPr>
+      <w:r>
         <w:rPr>
           <w:b/>
           <w:bCs/>
         </w:rPr>
-      </w:pPr>
+        <w:t xml:space="preserve"> </w:t>
+      </w:r>
       <w:r>
         <w:rPr>
           <w:b/>
@@ -521,6 +540,9 @@
       </w:r>
     </w:p>
     <w:p>
+      <w:pPr>
+        <w:ind w:left="0" w:firstLine="0"/>
+      </w:pPr>
       <w:r>
         <w:t>Pros:</w:t>
       </w:r>
@@ -532,6 +554,7 @@
           <w:ilvl w:val="0"/>
           <w:numId w:val="2"/>
         </w:numPr>
+        <w:ind w:left="810"/>
       </w:pPr>
       <w:r>
         <w:t>It’s easy to see the big difference in data</w:t>
@@ -544,12 +567,16 @@
           <w:ilvl w:val="0"/>
           <w:numId w:val="2"/>
         </w:numPr>
+        <w:ind w:left="810"/>
       </w:pPr>
       <w:r>
         <w:t>It can emphasize the data with few instances (less than 5)</w:t>
       </w:r>
     </w:p>
     <w:p>
+      <w:pPr>
+        <w:ind w:left="0" w:firstLine="0"/>
+      </w:pPr>
       <w:r>
         <w:t>Cons:</w:t>
       </w:r>
@@ -561,6 +588,7 @@
           <w:ilvl w:val="0"/>
           <w:numId w:val="3"/>
         </w:numPr>
+        <w:ind w:left="810"/>
       </w:pPr>
       <w:r>
         <w:t>It becomes less useful if instances start to become over 4</w:t>
@@ -573,9 +601,340 @@
           <w:ilvl w:val="0"/>
           <w:numId w:val="3"/>
         </w:numPr>
+        <w:ind w:left="810"/>
       </w:pPr>
       <w:r>
         <w:t>It cannot show the trend of the data</w:t>
+      </w:r>
+    </w:p>
+    <w:p>
+      <w:pPr>
+        <w:ind w:left="907" w:hanging="360"/>
+      </w:pPr>
+      <w:r>
+        <w:br w:type="page"/>
+      </w:r>
+    </w:p>
+    <w:p>
+      <w:pPr>
+        <w:pStyle w:val="Title"/>
+        <w:numPr>
+          <w:ilvl w:val="0"/>
+          <w:numId w:val="1"/>
+        </w:numPr>
+      </w:pPr>
+      <w:r>
+        <w:lastRenderedPageBreak/>
+        <w:t>Line chart</w:t>
+      </w:r>
+    </w:p>
+    <w:p>
+      <w:r>
+        <w:rPr>
+          <w:noProof/>
+        </w:rPr>
+        <w:drawing>
+          <wp:inline distT="0" distB="0" distL="0" distR="0" wp14:anchorId="11EBCAB5" wp14:editId="1CEE1DC6">
+            <wp:extent cx="5943600" cy="3343275"/>
+            <wp:effectExtent l="0" t="0" r="0" b="9525"/>
+            <wp:docPr id="12" name="Picture 12"/>
+            <wp:cNvGraphicFramePr>
+              <a:graphicFrameLocks xmlns:a="http://schemas.openxmlformats.org/drawingml/2006/main" noChangeAspect="1"/>
+            </wp:cNvGraphicFramePr>
+            <a:graphic xmlns:a="http://schemas.openxmlformats.org/drawingml/2006/main">
+              <a:graphicData uri="http://schemas.openxmlformats.org/drawingml/2006/picture">
+                <pic:pic xmlns:pic="http://schemas.openxmlformats.org/drawingml/2006/picture">
+                  <pic:nvPicPr>
+                    <pic:cNvPr id="12" name="Picture 12"/>
+                    <pic:cNvPicPr/>
+                  </pic:nvPicPr>
+                  <pic:blipFill>
+                    <a:blip r:embed="rId14" cstate="print">
+                      <a:extLst>
+                        <a:ext uri="{28A0092B-C50C-407E-A947-70E740481C1C}">
+                          <a14:useLocalDpi xmlns:a14="http://schemas.microsoft.com/office/drawing/2010/main" val="0"/>
+                        </a:ext>
+                      </a:extLst>
+                    </a:blip>
+                    <a:stretch>
+                      <a:fillRect/>
+                    </a:stretch>
+                  </pic:blipFill>
+                  <pic:spPr>
+                    <a:xfrm>
+                      <a:off x="0" y="0"/>
+                      <a:ext cx="5943600" cy="3343275"/>
+                    </a:xfrm>
+                    <a:prstGeom prst="rect">
+                      <a:avLst/>
+                    </a:prstGeom>
+                  </pic:spPr>
+                </pic:pic>
+              </a:graphicData>
+            </a:graphic>
+          </wp:inline>
+        </w:drawing>
+      </w:r>
+    </w:p>
+    <w:p>
+      <w:r>
+        <w:rPr>
+          <w:noProof/>
+        </w:rPr>
+        <w:drawing>
+          <wp:inline distT="0" distB="0" distL="0" distR="0" wp14:anchorId="11D93A53" wp14:editId="5A12BB77">
+            <wp:extent cx="5943600" cy="3343275"/>
+            <wp:effectExtent l="0" t="0" r="0" b="9525"/>
+            <wp:docPr id="13" name="Picture 13"/>
+            <wp:cNvGraphicFramePr>
+              <a:graphicFrameLocks xmlns:a="http://schemas.openxmlformats.org/drawingml/2006/main" noChangeAspect="1"/>
+            </wp:cNvGraphicFramePr>
+            <a:graphic xmlns:a="http://schemas.openxmlformats.org/drawingml/2006/main">
+              <a:graphicData uri="http://schemas.openxmlformats.org/drawingml/2006/picture">
+                <pic:pic xmlns:pic="http://schemas.openxmlformats.org/drawingml/2006/picture">
+                  <pic:nvPicPr>
+                    <pic:cNvPr id="13" name="Picture 13"/>
+                    <pic:cNvPicPr/>
+                  </pic:nvPicPr>
+                  <pic:blipFill>
+                    <a:blip r:embed="rId15" cstate="print">
+                      <a:extLst>
+                        <a:ext uri="{28A0092B-C50C-407E-A947-70E740481C1C}">
+                          <a14:useLocalDpi xmlns:a14="http://schemas.microsoft.com/office/drawing/2010/main" val="0"/>
+                        </a:ext>
+                      </a:extLst>
+                    </a:blip>
+                    <a:stretch>
+                      <a:fillRect/>
+                    </a:stretch>
+                  </pic:blipFill>
+                  <pic:spPr>
+                    <a:xfrm>
+                      <a:off x="0" y="0"/>
+                      <a:ext cx="5943600" cy="3343275"/>
+                    </a:xfrm>
+                    <a:prstGeom prst="rect">
+                      <a:avLst/>
+                    </a:prstGeom>
+                  </pic:spPr>
+                </pic:pic>
+              </a:graphicData>
+            </a:graphic>
+          </wp:inline>
+        </w:drawing>
+      </w:r>
+    </w:p>
+    <w:p>
+      <w:r>
+        <w:rPr>
+          <w:noProof/>
+        </w:rPr>
+        <w:lastRenderedPageBreak/>
+        <w:drawing>
+          <wp:inline distT="0" distB="0" distL="0" distR="0" wp14:anchorId="6683B2E4" wp14:editId="08220604">
+            <wp:extent cx="5943600" cy="3343275"/>
+            <wp:effectExtent l="0" t="0" r="0" b="9525"/>
+            <wp:docPr id="14" name="Picture 14"/>
+            <wp:cNvGraphicFramePr>
+              <a:graphicFrameLocks xmlns:a="http://schemas.openxmlformats.org/drawingml/2006/main" noChangeAspect="1"/>
+            </wp:cNvGraphicFramePr>
+            <a:graphic xmlns:a="http://schemas.openxmlformats.org/drawingml/2006/main">
+              <a:graphicData uri="http://schemas.openxmlformats.org/drawingml/2006/picture">
+                <pic:pic xmlns:pic="http://schemas.openxmlformats.org/drawingml/2006/picture">
+                  <pic:nvPicPr>
+                    <pic:cNvPr id="14" name="Picture 14"/>
+                    <pic:cNvPicPr/>
+                  </pic:nvPicPr>
+                  <pic:blipFill>
+                    <a:blip r:embed="rId16" cstate="print">
+                      <a:extLst>
+                        <a:ext uri="{28A0092B-C50C-407E-A947-70E740481C1C}">
+                          <a14:useLocalDpi xmlns:a14="http://schemas.microsoft.com/office/drawing/2010/main" val="0"/>
+                        </a:ext>
+                      </a:extLst>
+                    </a:blip>
+                    <a:stretch>
+                      <a:fillRect/>
+                    </a:stretch>
+                  </pic:blipFill>
+                  <pic:spPr>
+                    <a:xfrm>
+                      <a:off x="0" y="0"/>
+                      <a:ext cx="5943600" cy="3343275"/>
+                    </a:xfrm>
+                    <a:prstGeom prst="rect">
+                      <a:avLst/>
+                    </a:prstGeom>
+                  </pic:spPr>
+                </pic:pic>
+              </a:graphicData>
+            </a:graphic>
+          </wp:inline>
+        </w:drawing>
+      </w:r>
+    </w:p>
+    <w:p>
+      <w:r>
+        <w:rPr>
+          <w:noProof/>
+        </w:rPr>
+        <w:drawing>
+          <wp:inline distT="0" distB="0" distL="0" distR="0" wp14:anchorId="45F432F3" wp14:editId="6A0217E6">
+            <wp:extent cx="5943600" cy="3343275"/>
+            <wp:effectExtent l="0" t="0" r="0" b="9525"/>
+            <wp:docPr id="15" name="Picture 15"/>
+            <wp:cNvGraphicFramePr>
+              <a:graphicFrameLocks xmlns:a="http://schemas.openxmlformats.org/drawingml/2006/main" noChangeAspect="1"/>
+            </wp:cNvGraphicFramePr>
+            <a:graphic xmlns:a="http://schemas.openxmlformats.org/drawingml/2006/main">
+              <a:graphicData uri="http://schemas.openxmlformats.org/drawingml/2006/picture">
+                <pic:pic xmlns:pic="http://schemas.openxmlformats.org/drawingml/2006/picture">
+                  <pic:nvPicPr>
+                    <pic:cNvPr id="15" name="Picture 15"/>
+                    <pic:cNvPicPr/>
+                  </pic:nvPicPr>
+                  <pic:blipFill>
+                    <a:blip r:embed="rId17" cstate="print">
+                      <a:extLst>
+                        <a:ext uri="{28A0092B-C50C-407E-A947-70E740481C1C}">
+                          <a14:useLocalDpi xmlns:a14="http://schemas.microsoft.com/office/drawing/2010/main" val="0"/>
+                        </a:ext>
+                      </a:extLst>
+                    </a:blip>
+                    <a:stretch>
+                      <a:fillRect/>
+                    </a:stretch>
+                  </pic:blipFill>
+                  <pic:spPr>
+                    <a:xfrm>
+                      <a:off x="0" y="0"/>
+                      <a:ext cx="5943600" cy="3343275"/>
+                    </a:xfrm>
+                    <a:prstGeom prst="rect">
+                      <a:avLst/>
+                    </a:prstGeom>
+                  </pic:spPr>
+                </pic:pic>
+              </a:graphicData>
+            </a:graphic>
+          </wp:inline>
+        </w:drawing>
+      </w:r>
+    </w:p>
+    <w:p>
+      <w:pPr>
+        <w:ind w:firstLine="0"/>
+      </w:pPr>
+      <w:hyperlink r:id="rId18" w:history="1">
+        <w:r>
+          <w:rPr>
+            <w:rStyle w:val="Hyperlink"/>
+          </w:rPr>
+          <w:t>https://vizhub.com/teohangxanh/b99176d8263c481f93edd071385bfd99?edit=files&amp;file=index.js</w:t>
+        </w:r>
+      </w:hyperlink>
+    </w:p>
+    <w:p>
+      <w:pPr>
+        <w:ind w:left="0" w:firstLine="0"/>
+      </w:pPr>
+      <w:r>
+        <w:rPr>
+          <w:b/>
+          <w:bCs/>
+        </w:rPr>
+        <w:t>Analyze the chart: provide explanation on the visualization. What are the pros</w:t>
+      </w:r>
+      <w:r>
+        <w:rPr>
+          <w:b/>
+          <w:bCs/>
+        </w:rPr>
+        <w:t xml:space="preserve"> </w:t>
+      </w:r>
+      <w:r>
+        <w:rPr>
+          <w:b/>
+          <w:bCs/>
+        </w:rPr>
+        <w:t>and cons of using line chart on this dataset?</w:t>
+      </w:r>
+      <w:r>
+        <w:rPr>
+          <w:b/>
+          <w:bCs/>
+        </w:rPr>
+        <w:cr/>
+      </w:r>
+      <w:r>
+        <w:t>Pros:</w:t>
+      </w:r>
+    </w:p>
+    <w:p>
+      <w:pPr>
+        <w:pStyle w:val="ListParagraph"/>
+        <w:numPr>
+          <w:ilvl w:val="0"/>
+          <w:numId w:val="4"/>
+        </w:numPr>
+        <w:ind w:left="1080"/>
+        <w:rPr>
+          <w:b/>
+          <w:bCs/>
+        </w:rPr>
+      </w:pPr>
+      <w:r>
+        <w:lastRenderedPageBreak/>
+        <w:t>It’s easy to point out the range, min, max, gaps, clusters</w:t>
+      </w:r>
+    </w:p>
+    <w:p>
+      <w:pPr>
+        <w:pStyle w:val="ListParagraph"/>
+        <w:numPr>
+          <w:ilvl w:val="0"/>
+          <w:numId w:val="4"/>
+        </w:numPr>
+        <w:ind w:left="1080"/>
+        <w:rPr>
+          <w:b/>
+          <w:bCs/>
+        </w:rPr>
+      </w:pPr>
+      <w:r>
+        <w:t>It’s easy to tell the changes / differences over time</w:t>
+      </w:r>
+    </w:p>
+    <w:p>
+      <w:pPr>
+        <w:ind w:left="360" w:firstLine="0"/>
+      </w:pPr>
+      <w:r>
+        <w:t>Cons:</w:t>
+      </w:r>
+    </w:p>
+    <w:p>
+      <w:pPr>
+        <w:pStyle w:val="ListParagraph"/>
+        <w:numPr>
+          <w:ilvl w:val="0"/>
+          <w:numId w:val="5"/>
+        </w:numPr>
+      </w:pPr>
+      <w:r>
+        <w:t>Data values should not be over 50</w:t>
+      </w:r>
+    </w:p>
+    <w:p>
+      <w:pPr>
+        <w:pStyle w:val="ListParagraph"/>
+        <w:numPr>
+          <w:ilvl w:val="0"/>
+          <w:numId w:val="5"/>
+        </w:numPr>
+      </w:pPr>
+      <w:r>
+        <w:t>The discrepancy between data values should not be too large</w:t>
       </w:r>
     </w:p>
     <w:sectPr>
@@ -704,6 +1063,119 @@
     </w:lvl>
   </w:abstractNum>
   <w:abstractNum w:abstractNumId="1" w15:restartNumberingAfterBreak="0">
+    <w:nsid w:val="24EC1C8F"/>
+    <w:multiLevelType w:val="hybridMultilevel"/>
+    <w:tmpl w:val="C0CCE582"/>
+    <w:lvl w:ilvl="0" w:tplc="04090001">
+      <w:start w:val="1"/>
+      <w:numFmt w:val="bullet"/>
+      <w:lvlText w:val=""/>
+      <w:lvlJc w:val="left"/>
+      <w:pPr>
+        <w:ind w:left="1080" w:hanging="360"/>
+      </w:pPr>
+      <w:rPr>
+        <w:rFonts w:ascii="Symbol" w:hAnsi="Symbol" w:hint="default"/>
+      </w:rPr>
+    </w:lvl>
+    <w:lvl w:ilvl="1" w:tplc="04090003" w:tentative="1">
+      <w:start w:val="1"/>
+      <w:numFmt w:val="bullet"/>
+      <w:lvlText w:val="o"/>
+      <w:lvlJc w:val="left"/>
+      <w:pPr>
+        <w:ind w:left="1800" w:hanging="360"/>
+      </w:pPr>
+      <w:rPr>
+        <w:rFonts w:ascii="Courier New" w:hAnsi="Courier New" w:cs="Courier New" w:hint="default"/>
+      </w:rPr>
+    </w:lvl>
+    <w:lvl w:ilvl="2" w:tplc="04090005" w:tentative="1">
+      <w:start w:val="1"/>
+      <w:numFmt w:val="bullet"/>
+      <w:lvlText w:val=""/>
+      <w:lvlJc w:val="left"/>
+      <w:pPr>
+        <w:ind w:left="2520" w:hanging="360"/>
+      </w:pPr>
+      <w:rPr>
+        <w:rFonts w:ascii="Wingdings" w:hAnsi="Wingdings" w:hint="default"/>
+      </w:rPr>
+    </w:lvl>
+    <w:lvl w:ilvl="3" w:tplc="04090001" w:tentative="1">
+      <w:start w:val="1"/>
+      <w:numFmt w:val="bullet"/>
+      <w:lvlText w:val=""/>
+      <w:lvlJc w:val="left"/>
+      <w:pPr>
+        <w:ind w:left="3240" w:hanging="360"/>
+      </w:pPr>
+      <w:rPr>
+        <w:rFonts w:ascii="Symbol" w:hAnsi="Symbol" w:hint="default"/>
+      </w:rPr>
+    </w:lvl>
+    <w:lvl w:ilvl="4" w:tplc="04090003" w:tentative="1">
+      <w:start w:val="1"/>
+      <w:numFmt w:val="bullet"/>
+      <w:lvlText w:val="o"/>
+      <w:lvlJc w:val="left"/>
+      <w:pPr>
+        <w:ind w:left="3960" w:hanging="360"/>
+      </w:pPr>
+      <w:rPr>
+        <w:rFonts w:ascii="Courier New" w:hAnsi="Courier New" w:cs="Courier New" w:hint="default"/>
+      </w:rPr>
+    </w:lvl>
+    <w:lvl w:ilvl="5" w:tplc="04090005" w:tentative="1">
+      <w:start w:val="1"/>
+      <w:numFmt w:val="bullet"/>
+      <w:lvlText w:val=""/>
+      <w:lvlJc w:val="left"/>
+      <w:pPr>
+        <w:ind w:left="4680" w:hanging="360"/>
+      </w:pPr>
+      <w:rPr>
+        <w:rFonts w:ascii="Wingdings" w:hAnsi="Wingdings" w:hint="default"/>
+      </w:rPr>
+    </w:lvl>
+    <w:lvl w:ilvl="6" w:tplc="04090001" w:tentative="1">
+      <w:start w:val="1"/>
+      <w:numFmt w:val="bullet"/>
+      <w:lvlText w:val=""/>
+      <w:lvlJc w:val="left"/>
+      <w:pPr>
+        <w:ind w:left="5400" w:hanging="360"/>
+      </w:pPr>
+      <w:rPr>
+        <w:rFonts w:ascii="Symbol" w:hAnsi="Symbol" w:hint="default"/>
+      </w:rPr>
+    </w:lvl>
+    <w:lvl w:ilvl="7" w:tplc="04090003" w:tentative="1">
+      <w:start w:val="1"/>
+      <w:numFmt w:val="bullet"/>
+      <w:lvlText w:val="o"/>
+      <w:lvlJc w:val="left"/>
+      <w:pPr>
+        <w:ind w:left="6120" w:hanging="360"/>
+      </w:pPr>
+      <w:rPr>
+        <w:rFonts w:ascii="Courier New" w:hAnsi="Courier New" w:cs="Courier New" w:hint="default"/>
+      </w:rPr>
+    </w:lvl>
+    <w:lvl w:ilvl="8" w:tplc="04090005" w:tentative="1">
+      <w:start w:val="1"/>
+      <w:numFmt w:val="bullet"/>
+      <w:lvlText w:val=""/>
+      <w:lvlJc w:val="left"/>
+      <w:pPr>
+        <w:ind w:left="6840" w:hanging="360"/>
+      </w:pPr>
+      <w:rPr>
+        <w:rFonts w:ascii="Wingdings" w:hAnsi="Wingdings" w:hint="default"/>
+      </w:rPr>
+    </w:lvl>
+  </w:abstractNum>
+  <w:abstractNum w:abstractNumId="2" w15:restartNumberingAfterBreak="0">
     <w:nsid w:val="6BE50E0C"/>
     <w:multiLevelType w:val="hybridMultilevel"/>
     <w:tmpl w:val="C5DAADF0"/>
@@ -792,7 +1264,7 @@
       </w:pPr>
     </w:lvl>
   </w:abstractNum>
-  <w:abstractNum w:abstractNumId="2" w15:restartNumberingAfterBreak="0">
+  <w:abstractNum w:abstractNumId="3" w15:restartNumberingAfterBreak="0">
     <w:nsid w:val="74983E5C"/>
     <w:multiLevelType w:val="hybridMultilevel"/>
     <w:tmpl w:val="312825D8"/>
@@ -905,14 +1377,133 @@
       </w:rPr>
     </w:lvl>
   </w:abstractNum>
+  <w:abstractNum w:abstractNumId="4" w15:restartNumberingAfterBreak="0">
+    <w:nsid w:val="7E5D1940"/>
+    <w:multiLevelType w:val="hybridMultilevel"/>
+    <w:tmpl w:val="CAA6F5E4"/>
+    <w:lvl w:ilvl="0" w:tplc="04090001">
+      <w:start w:val="1"/>
+      <w:numFmt w:val="bullet"/>
+      <w:lvlText w:val=""/>
+      <w:lvlJc w:val="left"/>
+      <w:pPr>
+        <w:ind w:left="720" w:hanging="360"/>
+      </w:pPr>
+      <w:rPr>
+        <w:rFonts w:ascii="Symbol" w:hAnsi="Symbol" w:hint="default"/>
+      </w:rPr>
+    </w:lvl>
+    <w:lvl w:ilvl="1" w:tplc="04090003" w:tentative="1">
+      <w:start w:val="1"/>
+      <w:numFmt w:val="bullet"/>
+      <w:lvlText w:val="o"/>
+      <w:lvlJc w:val="left"/>
+      <w:pPr>
+        <w:ind w:left="1440" w:hanging="360"/>
+      </w:pPr>
+      <w:rPr>
+        <w:rFonts w:ascii="Courier New" w:hAnsi="Courier New" w:cs="Courier New" w:hint="default"/>
+      </w:rPr>
+    </w:lvl>
+    <w:lvl w:ilvl="2" w:tplc="04090005" w:tentative="1">
+      <w:start w:val="1"/>
+      <w:numFmt w:val="bullet"/>
+      <w:lvlText w:val=""/>
+      <w:lvlJc w:val="left"/>
+      <w:pPr>
+        <w:ind w:left="2160" w:hanging="360"/>
+      </w:pPr>
+      <w:rPr>
+        <w:rFonts w:ascii="Wingdings" w:hAnsi="Wingdings" w:hint="default"/>
+      </w:rPr>
+    </w:lvl>
+    <w:lvl w:ilvl="3" w:tplc="04090001" w:tentative="1">
+      <w:start w:val="1"/>
+      <w:numFmt w:val="bullet"/>
+      <w:lvlText w:val=""/>
+      <w:lvlJc w:val="left"/>
+      <w:pPr>
+        <w:ind w:left="2880" w:hanging="360"/>
+      </w:pPr>
+      <w:rPr>
+        <w:rFonts w:ascii="Symbol" w:hAnsi="Symbol" w:hint="default"/>
+      </w:rPr>
+    </w:lvl>
+    <w:lvl w:ilvl="4" w:tplc="04090003" w:tentative="1">
+      <w:start w:val="1"/>
+      <w:numFmt w:val="bullet"/>
+      <w:lvlText w:val="o"/>
+      <w:lvlJc w:val="left"/>
+      <w:pPr>
+        <w:ind w:left="3600" w:hanging="360"/>
+      </w:pPr>
+      <w:rPr>
+        <w:rFonts w:ascii="Courier New" w:hAnsi="Courier New" w:cs="Courier New" w:hint="default"/>
+      </w:rPr>
+    </w:lvl>
+    <w:lvl w:ilvl="5" w:tplc="04090005" w:tentative="1">
+      <w:start w:val="1"/>
+      <w:numFmt w:val="bullet"/>
+      <w:lvlText w:val=""/>
+      <w:lvlJc w:val="left"/>
+      <w:pPr>
+        <w:ind w:left="4320" w:hanging="360"/>
+      </w:pPr>
+      <w:rPr>
+        <w:rFonts w:ascii="Wingdings" w:hAnsi="Wingdings" w:hint="default"/>
+      </w:rPr>
+    </w:lvl>
+    <w:lvl w:ilvl="6" w:tplc="04090001" w:tentative="1">
+      <w:start w:val="1"/>
+      <w:numFmt w:val="bullet"/>
+      <w:lvlText w:val=""/>
+      <w:lvlJc w:val="left"/>
+      <w:pPr>
+        <w:ind w:left="5040" w:hanging="360"/>
+      </w:pPr>
+      <w:rPr>
+        <w:rFonts w:ascii="Symbol" w:hAnsi="Symbol" w:hint="default"/>
+      </w:rPr>
+    </w:lvl>
+    <w:lvl w:ilvl="7" w:tplc="04090003" w:tentative="1">
+      <w:start w:val="1"/>
+      <w:numFmt w:val="bullet"/>
+      <w:lvlText w:val="o"/>
+      <w:lvlJc w:val="left"/>
+      <w:pPr>
+        <w:ind w:left="5760" w:hanging="360"/>
+      </w:pPr>
+      <w:rPr>
+        <w:rFonts w:ascii="Courier New" w:hAnsi="Courier New" w:cs="Courier New" w:hint="default"/>
+      </w:rPr>
+    </w:lvl>
+    <w:lvl w:ilvl="8" w:tplc="04090005" w:tentative="1">
+      <w:start w:val="1"/>
+      <w:numFmt w:val="bullet"/>
+      <w:lvlText w:val=""/>
+      <w:lvlJc w:val="left"/>
+      <w:pPr>
+        <w:ind w:left="6480" w:hanging="360"/>
+      </w:pPr>
+      <w:rPr>
+        <w:rFonts w:ascii="Wingdings" w:hAnsi="Wingdings" w:hint="default"/>
+      </w:rPr>
+    </w:lvl>
+  </w:abstractNum>
   <w:num w:numId="1">
-    <w:abstractNumId w:val="1"/>
+    <w:abstractNumId w:val="2"/>
   </w:num>
   <w:num w:numId="2">
     <w:abstractNumId w:val="0"/>
   </w:num>
   <w:num w:numId="3">
-    <w:abstractNumId w:val="2"/>
+    <w:abstractNumId w:val="3"/>
+  </w:num>
+  <w:num w:numId="4">
+    <w:abstractNumId w:val="4"/>
+  </w:num>
+  <w:num w:numId="5">
+    <w:abstractNumId w:val="1"/>
   </w:num>
 </w:numbering>
 </file>

</xml_diff>